<commit_message>
Update contact info in resume. Correct phone number
</commit_message>
<xml_diff>
--- a/public/documents/Alspaw-Jacob Resume.docx
+++ b/public/documents/Alspaw-Jacob Resume.docx
@@ -1,12 +1,16 @@
 
 <file path=word/document.xml><?xml version="1.0" encoding="utf-8"?>
-<w:document xmlns:wpc="http://schemas.microsoft.com/office/word/2010/wordprocessingCanvas" xmlns:cx="http://schemas.microsoft.com/office/drawing/2014/chartex" xmlns:cx1="http://schemas.microsoft.com/office/drawing/2015/9/8/chartex" xmlns:cx2="http://schemas.microsoft.com/office/drawing/2015/10/21/chartex" xmlns:cx3="http://schemas.microsoft.com/office/drawing/2016/5/9/chartex" xmlns:cx4="http://schemas.microsoft.com/office/drawing/2016/5/10/chartex" xmlns:cx5="http://schemas.microsoft.com/office/drawing/2016/5/11/chartex" xmlns:cx6="http://schemas.microsoft.com/office/drawing/2016/5/12/chartex" xmlns:cx7="http://schemas.microsoft.com/office/drawing/2016/5/13/chartex" xmlns:cx8="http://schemas.microsoft.com/office/drawing/2016/5/14/chartex" xmlns:mc="http://schemas.openxmlformats.org/markup-compatibility/2006" xmlns:aink="http://schemas.microsoft.com/office/drawing/2016/ink" xmlns:am3d="http://schemas.microsoft.com/office/drawing/2017/model3d" xmlns:o="urn:schemas-microsoft-com:office:office" xmlns:r="http://schemas.openxmlformats.org/officeDocument/2006/relationships" xmlns:m="http://schemas.openxmlformats.org/officeDocument/2006/math" xmlns:v="urn:schemas-microsoft-com:vml" xmlns:wp14="http://schemas.microsoft.com/office/word/2010/wordprocessingDrawing" xmlns:wp="http://schemas.openxmlformats.org/drawingml/2006/wordprocessingDrawing" xmlns:w10="urn:schemas-microsoft-com:office:word" xmlns:w="http://schemas.openxmlformats.org/wordprocessingml/2006/main" xmlns:w14="http://schemas.microsoft.com/office/word/2010/wordml" xmlns:w15="http://schemas.microsoft.com/office/word/2012/wordml" xmlns:w16cid="http://schemas.microsoft.com/office/word/2016/wordml/cid" xmlns:w16se="http://schemas.microsoft.com/office/word/2015/wordml/symex" xmlns:wpg="http://schemas.microsoft.com/office/word/2010/wordprocessingGroup" xmlns:wpi="http://schemas.microsoft.com/office/word/2010/wordprocessingInk" xmlns:wne="http://schemas.microsoft.com/office/word/2006/wordml" xmlns:wps="http://schemas.microsoft.com/office/word/2010/wordprocessingShape" mc:Ignorable="w14 w15 w16se w16cid wp14">
+<w:document xmlns:wpc="http://schemas.microsoft.com/office/word/2010/wordprocessingCanvas" xmlns:cx="http://schemas.microsoft.com/office/drawing/2014/chartex" xmlns:cx1="http://schemas.microsoft.com/office/drawing/2015/9/8/chartex" xmlns:cx2="http://schemas.microsoft.com/office/drawing/2015/10/21/chartex" xmlns:cx3="http://schemas.microsoft.com/office/drawing/2016/5/9/chartex" xmlns:cx4="http://schemas.microsoft.com/office/drawing/2016/5/10/chartex" xmlns:cx5="http://schemas.microsoft.com/office/drawing/2016/5/11/chartex" xmlns:cx6="http://schemas.microsoft.com/office/drawing/2016/5/12/chartex" xmlns:cx7="http://schemas.microsoft.com/office/drawing/2016/5/13/chartex" xmlns:cx8="http://schemas.microsoft.com/office/drawing/2016/5/14/chartex" xmlns:mc="http://schemas.openxmlformats.org/markup-compatibility/2006" xmlns:aink="http://schemas.microsoft.com/office/drawing/2016/ink" xmlns:am3d="http://schemas.microsoft.com/office/drawing/2017/model3d" xmlns:o="urn:schemas-microsoft-com:office:office" xmlns:r="http://schemas.openxmlformats.org/officeDocument/2006/relationships" xmlns:m="http://schemas.openxmlformats.org/officeDocument/2006/math" xmlns:v="urn:schemas-microsoft-com:vml" xmlns:wp14="http://schemas.microsoft.com/office/word/2010/wordprocessingDrawing" xmlns:wp="http://schemas.openxmlformats.org/drawingml/2006/wordprocessingDrawing" xmlns:w10="urn:schemas-microsoft-com:office:word" xmlns:w="http://schemas.openxmlformats.org/wordprocessingml/2006/main" xmlns:w14="http://schemas.microsoft.com/office/word/2010/wordml" xmlns:w15="http://schemas.microsoft.com/office/word/2012/wordml" xmlns:w16cex="http://schemas.microsoft.com/office/word/2018/wordml/cex" xmlns:w16cid="http://schemas.microsoft.com/office/word/2016/wordml/cid" xmlns:w16="http://schemas.microsoft.com/office/word/2018/wordml" xmlns:w16sdtdh="http://schemas.microsoft.com/office/word/2020/wordml/sdtdatahash" xmlns:w16se="http://schemas.microsoft.com/office/word/2015/wordml/symex" xmlns:wpg="http://schemas.microsoft.com/office/word/2010/wordprocessingGroup" xmlns:wpi="http://schemas.microsoft.com/office/word/2010/wordprocessingInk" xmlns:wne="http://schemas.microsoft.com/office/word/2006/wordml" xmlns:wps="http://schemas.microsoft.com/office/word/2010/wordprocessingShape" mc:Ignorable="w14 w15 w16se w16cid w16 w16cex w16sdtdh wp14">
   <w:body>
     <w:p>
       <w:pPr>
         <w:sectPr>
-          <w:headerReference w:type="default" r:id="rId7"/>
-          <w:headerReference w:type="first" r:id="rId8"/>
+          <w:headerReference w:type="even" r:id="rId7"/>
+          <w:headerReference w:type="default" r:id="rId8"/>
+          <w:footerReference w:type="even" r:id="rId9"/>
+          <w:footerReference w:type="default" r:id="rId10"/>
+          <w:headerReference w:type="first" r:id="rId11"/>
+          <w:footerReference w:type="first" r:id="rId12"/>
           <w:pgSz w:w="12240" w:h="15840"/>
           <w:pgMar w:top="720" w:right="720" w:bottom="720" w:left="720" w:header="720" w:footer="720" w:gutter="0"/>
           <w:cols w:space="720"/>
@@ -116,16 +120,11 @@
         <w:t>++</w:t>
       </w:r>
       <w:r>
-        <w:t xml:space="preserve">, SQL, NoSQL, HTML5, CSS3, </w:t>
-      </w:r>
-      <w:proofErr w:type="spellStart"/>
-      <w:r>
-        <w:t>Graph</w:t>
+        <w:t>, SQL, NoSQL, HTML5, CSS3, Graph</w:t>
       </w:r>
       <w:r>
         <w:t>QL</w:t>
       </w:r>
-      <w:proofErr w:type="spellEnd"/>
       <w:r>
         <w:t>, MATLAB, R</w:t>
       </w:r>
@@ -142,75 +141,38 @@
         <w:t>TECHNOLOGIES</w:t>
       </w:r>
       <w:r>
-        <w:t xml:space="preserve"> | React, Angular, jQuery, Dojo Toolkit, Node.js, Apollo </w:t>
-      </w:r>
-      <w:proofErr w:type="spellStart"/>
-      <w:r>
-        <w:t>GraphQL</w:t>
-      </w:r>
-      <w:proofErr w:type="spellEnd"/>
-      <w:r>
-        <w:t xml:space="preserve">, </w:t>
-      </w:r>
-      <w:proofErr w:type="spellStart"/>
-      <w:r>
-        <w:t>GraphGL</w:t>
-      </w:r>
-      <w:proofErr w:type="spellEnd"/>
-      <w:r>
-        <w:t xml:space="preserve"> Shield, Express,</w:t>
+        <w:t xml:space="preserve"> | React, Angular, jQuery, Dojo Toolkit, Node.js, Apollo GraphQL, GraphGL Shield, Express,</w:t>
+      </w:r>
+      <w:r>
+        <w:t xml:space="preserve"> ESLint, Webpack, </w:t>
+      </w:r>
+      <w:r>
+        <w:t>Hibernate ORM, MongoDB, SQL</w:t>
+      </w:r>
+      <w:r>
+        <w:t xml:space="preserve"> Server</w:t>
+      </w:r>
+      <w:r>
+        <w:t>, .NET, Git,</w:t>
       </w:r>
       <w:r>
         <w:t xml:space="preserve"> </w:t>
       </w:r>
-      <w:proofErr w:type="spellStart"/>
-      <w:r>
-        <w:t>ESLint</w:t>
-      </w:r>
-      <w:proofErr w:type="spellEnd"/>
-      <w:r>
-        <w:t xml:space="preserve">, Webpack, </w:t>
-      </w:r>
-      <w:r>
-        <w:t>Hibernate ORM, MongoDB, SQL</w:t>
-      </w:r>
-      <w:r>
-        <w:t xml:space="preserve"> Server</w:t>
-      </w:r>
-      <w:r>
-        <w:t>, .NET, Git,</w:t>
+      <w:r>
+        <w:t xml:space="preserve">Ant, </w:t>
+      </w:r>
+      <w:r>
+        <w:t>Yarn, np</w:t>
+      </w:r>
+      <w:r>
+        <w:t>m,</w:t>
       </w:r>
       <w:r>
         <w:t xml:space="preserve"> </w:t>
       </w:r>
       <w:r>
-        <w:t xml:space="preserve">Ant, </w:t>
-      </w:r>
-      <w:r>
-        <w:t xml:space="preserve">Yarn, </w:t>
-      </w:r>
-      <w:proofErr w:type="spellStart"/>
-      <w:r>
-        <w:t>np</w:t>
-      </w:r>
-      <w:r>
-        <w:t>m</w:t>
-      </w:r>
-      <w:proofErr w:type="spellEnd"/>
-      <w:r>
-        <w:t>,</w:t>
-      </w:r>
-      <w:r>
-        <w:t xml:space="preserve"> </w:t>
-      </w:r>
-      <w:r>
-        <w:t xml:space="preserve">Adobe Photoshop, </w:t>
-      </w:r>
-      <w:proofErr w:type="spellStart"/>
-      <w:r>
-        <w:t>IcoMoon</w:t>
-      </w:r>
-      <w:proofErr w:type="spellEnd"/>
+        <w:t>Adobe Photoshop, IcoMoon</w:t>
+      </w:r>
     </w:p>
     <w:p>
       <w:pPr>
@@ -247,11 +209,9 @@
       <w:r>
         <w:t xml:space="preserve">GitHub, Jira, Jenkins, </w:t>
       </w:r>
-      <w:proofErr w:type="spellStart"/>
       <w:r>
         <w:t>SalesForce</w:t>
       </w:r>
-      <w:proofErr w:type="spellEnd"/>
       <w:r>
         <w:t>, SonarQube</w:t>
       </w:r>
@@ -344,15 +304,7 @@
         </w:rPr>
       </w:pPr>
       <w:r>
-        <w:t xml:space="preserve">IBM </w:t>
-      </w:r>
-      <w:proofErr w:type="spellStart"/>
-      <w:r>
-        <w:t>UrbanCode</w:t>
-      </w:r>
-      <w:proofErr w:type="spellEnd"/>
-      <w:r>
-        <w:t xml:space="preserve"> </w:t>
+        <w:t xml:space="preserve">IBM UrbanCode </w:t>
       </w:r>
       <w:r>
         <w:t>(Velocity product)</w:t>
@@ -539,15 +491,7 @@
         <w:pStyle w:val="Heading4"/>
       </w:pPr>
       <w:r>
-        <w:t xml:space="preserve">HCL Launch, IBM </w:t>
-      </w:r>
-      <w:proofErr w:type="spellStart"/>
-      <w:r>
-        <w:t>UrbanCode</w:t>
-      </w:r>
-      <w:proofErr w:type="spellEnd"/>
-      <w:r>
-        <w:t xml:space="preserve"> (Deploy product)</w:t>
+        <w:t>HCL Launch, IBM UrbanCode (Deploy product)</w:t>
       </w:r>
     </w:p>
     <w:p>
@@ -655,15 +599,7 @@
         <w:pStyle w:val="ListParagraph"/>
       </w:pPr>
       <w:r>
-        <w:t xml:space="preserve">Introduced </w:t>
-      </w:r>
-      <w:proofErr w:type="spellStart"/>
-      <w:r>
-        <w:t>ESLint</w:t>
-      </w:r>
-      <w:proofErr w:type="spellEnd"/>
-      <w:r>
-        <w:t xml:space="preserve"> linter into our build</w:t>
+        <w:t>Introduced ESLint linter into our build</w:t>
       </w:r>
       <w:r>
         <w:t xml:space="preserve"> </w:t>
@@ -808,7 +744,6 @@
         </w:rPr>
         <w:t xml:space="preserve"> and </w:t>
       </w:r>
-      <w:proofErr w:type="spellStart"/>
       <w:r>
         <w:rPr>
           <w:rFonts w:cstheme="minorHAnsi"/>
@@ -816,7 +751,6 @@
         </w:rPr>
         <w:t>KnockoutJS</w:t>
       </w:r>
-      <w:proofErr w:type="spellEnd"/>
       <w:r>
         <w:t>.</w:t>
       </w:r>
@@ -825,13 +759,8 @@
       <w:pPr>
         <w:pStyle w:val="ListParagraph"/>
       </w:pPr>
-      <w:proofErr w:type="spellStart"/>
-      <w:r>
-        <w:t>Maintenanced</w:t>
-      </w:r>
-      <w:proofErr w:type="spellEnd"/>
-      <w:r>
-        <w:t xml:space="preserve"> server and client side rendering systems, code ownership paradigms, automated deployment systems, version control systems such as Git and Mercurial Hg, and mass integration/unit testing</w:t>
+      <w:r>
+        <w:t>Maintenanced server and client side rendering systems, code ownership paradigms, automated deployment systems, version control systems such as Git and Mercurial Hg, and mass integration/unit testing</w:t>
       </w:r>
       <w:r>
         <w:t>.</w:t>
@@ -889,11 +818,9 @@
       <w:pPr>
         <w:pStyle w:val="Heading4"/>
       </w:pPr>
-      <w:proofErr w:type="spellStart"/>
       <w:r>
         <w:t>CWRUded</w:t>
       </w:r>
-      <w:proofErr w:type="spellEnd"/>
     </w:p>
     <w:p>
       <w:pPr>
@@ -1003,11 +930,9 @@
       <w:pPr>
         <w:pStyle w:val="Heading4"/>
       </w:pPr>
-      <w:proofErr w:type="spellStart"/>
       <w:r>
         <w:t>Lygent</w:t>
       </w:r>
-      <w:proofErr w:type="spellEnd"/>
     </w:p>
     <w:p>
       <w:pPr>
@@ -1029,13 +954,8 @@
       <w:r>
         <w:t xml:space="preserve"> (</w:t>
       </w:r>
-      <w:proofErr w:type="spellStart"/>
-      <w:r>
-        <w:t>iStrab</w:t>
-      </w:r>
-      <w:proofErr w:type="spellEnd"/>
-      <w:r>
-        <w:t>™</w:t>
+      <w:r>
+        <w:t>iStrab™</w:t>
       </w:r>
       <w:r>
         <w:t>)</w:t>
@@ -1061,15 +981,7 @@
         <w:pStyle w:val="ListParagraph"/>
       </w:pPr>
       <w:r>
-        <w:t xml:space="preserve">Awarded $25,000 grant from the Innovation Fund to continue development of the </w:t>
-      </w:r>
-      <w:proofErr w:type="spellStart"/>
-      <w:r>
-        <w:t>iStrab</w:t>
-      </w:r>
-      <w:proofErr w:type="spellEnd"/>
-      <w:r>
-        <w:t>™ diagnostic equipment</w:t>
+        <w:t>Awarded $25,000 grant from the Innovation Fund to continue development of the iStrab™ diagnostic equipment</w:t>
       </w:r>
       <w:r>
         <w:t>.</w:t>
@@ -1249,13 +1161,12 @@
         <w:pStyle w:val="ListParagraph"/>
       </w:pPr>
       <w:r>
+        <w:lastRenderedPageBreak/>
         <w:t>Graduated Cum Laude; 3.6</w:t>
       </w:r>
       <w:r>
         <w:t>34</w:t>
       </w:r>
-      <w:bookmarkStart w:id="0" w:name="_GoBack"/>
-      <w:bookmarkEnd w:id="0"/>
       <w:r>
         <w:t xml:space="preserve"> GPA</w:t>
       </w:r>
@@ -1273,7 +1184,7 @@
 </file>
 
 <file path=word/endnotes.xml><?xml version="1.0" encoding="utf-8"?>
-<w:endnotes xmlns:wpc="http://schemas.microsoft.com/office/word/2010/wordprocessingCanvas" xmlns:cx="http://schemas.microsoft.com/office/drawing/2014/chartex" xmlns:cx1="http://schemas.microsoft.com/office/drawing/2015/9/8/chartex" xmlns:cx2="http://schemas.microsoft.com/office/drawing/2015/10/21/chartex" xmlns:cx3="http://schemas.microsoft.com/office/drawing/2016/5/9/chartex" xmlns:cx4="http://schemas.microsoft.com/office/drawing/2016/5/10/chartex" xmlns:cx5="http://schemas.microsoft.com/office/drawing/2016/5/11/chartex" xmlns:cx6="http://schemas.microsoft.com/office/drawing/2016/5/12/chartex" xmlns:cx7="http://schemas.microsoft.com/office/drawing/2016/5/13/chartex" xmlns:cx8="http://schemas.microsoft.com/office/drawing/2016/5/14/chartex" xmlns:mc="http://schemas.openxmlformats.org/markup-compatibility/2006" xmlns:aink="http://schemas.microsoft.com/office/drawing/2016/ink" xmlns:am3d="http://schemas.microsoft.com/office/drawing/2017/model3d" xmlns:o="urn:schemas-microsoft-com:office:office" xmlns:r="http://schemas.openxmlformats.org/officeDocument/2006/relationships" xmlns:m="http://schemas.openxmlformats.org/officeDocument/2006/math" xmlns:v="urn:schemas-microsoft-com:vml" xmlns:wp14="http://schemas.microsoft.com/office/word/2010/wordprocessingDrawing" xmlns:wp="http://schemas.openxmlformats.org/drawingml/2006/wordprocessingDrawing" xmlns:w10="urn:schemas-microsoft-com:office:word" xmlns:w="http://schemas.openxmlformats.org/wordprocessingml/2006/main" xmlns:w14="http://schemas.microsoft.com/office/word/2010/wordml" xmlns:w15="http://schemas.microsoft.com/office/word/2012/wordml" xmlns:w16cid="http://schemas.microsoft.com/office/word/2016/wordml/cid" xmlns:w16se="http://schemas.microsoft.com/office/word/2015/wordml/symex" xmlns:wpg="http://schemas.microsoft.com/office/word/2010/wordprocessingGroup" xmlns:wpi="http://schemas.microsoft.com/office/word/2010/wordprocessingInk" xmlns:wne="http://schemas.microsoft.com/office/word/2006/wordml" xmlns:wps="http://schemas.microsoft.com/office/word/2010/wordprocessingShape" mc:Ignorable="w14 w15 w16se w16cid wp14">
+<w:endnotes xmlns:wpc="http://schemas.microsoft.com/office/word/2010/wordprocessingCanvas" xmlns:cx="http://schemas.microsoft.com/office/drawing/2014/chartex" xmlns:cx1="http://schemas.microsoft.com/office/drawing/2015/9/8/chartex" xmlns:cx2="http://schemas.microsoft.com/office/drawing/2015/10/21/chartex" xmlns:cx3="http://schemas.microsoft.com/office/drawing/2016/5/9/chartex" xmlns:cx4="http://schemas.microsoft.com/office/drawing/2016/5/10/chartex" xmlns:cx5="http://schemas.microsoft.com/office/drawing/2016/5/11/chartex" xmlns:cx6="http://schemas.microsoft.com/office/drawing/2016/5/12/chartex" xmlns:cx7="http://schemas.microsoft.com/office/drawing/2016/5/13/chartex" xmlns:cx8="http://schemas.microsoft.com/office/drawing/2016/5/14/chartex" xmlns:mc="http://schemas.openxmlformats.org/markup-compatibility/2006" xmlns:aink="http://schemas.microsoft.com/office/drawing/2016/ink" xmlns:am3d="http://schemas.microsoft.com/office/drawing/2017/model3d" xmlns:o="urn:schemas-microsoft-com:office:office" xmlns:r="http://schemas.openxmlformats.org/officeDocument/2006/relationships" xmlns:m="http://schemas.openxmlformats.org/officeDocument/2006/math" xmlns:v="urn:schemas-microsoft-com:vml" xmlns:wp14="http://schemas.microsoft.com/office/word/2010/wordprocessingDrawing" xmlns:wp="http://schemas.openxmlformats.org/drawingml/2006/wordprocessingDrawing" xmlns:w10="urn:schemas-microsoft-com:office:word" xmlns:w="http://schemas.openxmlformats.org/wordprocessingml/2006/main" xmlns:w14="http://schemas.microsoft.com/office/word/2010/wordml" xmlns:w15="http://schemas.microsoft.com/office/word/2012/wordml" xmlns:w16cex="http://schemas.microsoft.com/office/word/2018/wordml/cex" xmlns:w16cid="http://schemas.microsoft.com/office/word/2016/wordml/cid" xmlns:w16="http://schemas.microsoft.com/office/word/2018/wordml" xmlns:w16sdtdh="http://schemas.microsoft.com/office/word/2020/wordml/sdtdatahash" xmlns:w16se="http://schemas.microsoft.com/office/word/2015/wordml/symex" xmlns:wpg="http://schemas.microsoft.com/office/word/2010/wordprocessingGroup" xmlns:wpi="http://schemas.microsoft.com/office/word/2010/wordprocessingInk" xmlns:wne="http://schemas.microsoft.com/office/word/2006/wordml" xmlns:wps="http://schemas.microsoft.com/office/word/2010/wordprocessingShape" mc:Ignorable="w14 w15 w16se w16cid w16 w16cex w16sdtdh wp14">
   <w:endnote w:type="separator" w:id="-1">
     <w:p>
       <w:r>
@@ -1291,8 +1202,38 @@
 </w:endnotes>
 </file>
 
+<file path=word/footer1.xml><?xml version="1.0" encoding="utf-8"?>
+<w:ftr xmlns:wpc="http://schemas.microsoft.com/office/word/2010/wordprocessingCanvas" xmlns:cx="http://schemas.microsoft.com/office/drawing/2014/chartex" xmlns:cx1="http://schemas.microsoft.com/office/drawing/2015/9/8/chartex" xmlns:cx2="http://schemas.microsoft.com/office/drawing/2015/10/21/chartex" xmlns:cx3="http://schemas.microsoft.com/office/drawing/2016/5/9/chartex" xmlns:cx4="http://schemas.microsoft.com/office/drawing/2016/5/10/chartex" xmlns:cx5="http://schemas.microsoft.com/office/drawing/2016/5/11/chartex" xmlns:cx6="http://schemas.microsoft.com/office/drawing/2016/5/12/chartex" xmlns:cx7="http://schemas.microsoft.com/office/drawing/2016/5/13/chartex" xmlns:cx8="http://schemas.microsoft.com/office/drawing/2016/5/14/chartex" xmlns:mc="http://schemas.openxmlformats.org/markup-compatibility/2006" xmlns:aink="http://schemas.microsoft.com/office/drawing/2016/ink" xmlns:am3d="http://schemas.microsoft.com/office/drawing/2017/model3d" xmlns:o="urn:schemas-microsoft-com:office:office" xmlns:r="http://schemas.openxmlformats.org/officeDocument/2006/relationships" xmlns:m="http://schemas.openxmlformats.org/officeDocument/2006/math" xmlns:v="urn:schemas-microsoft-com:vml" xmlns:wp14="http://schemas.microsoft.com/office/word/2010/wordprocessingDrawing" xmlns:wp="http://schemas.openxmlformats.org/drawingml/2006/wordprocessingDrawing" xmlns:w10="urn:schemas-microsoft-com:office:word" xmlns:w="http://schemas.openxmlformats.org/wordprocessingml/2006/main" xmlns:w14="http://schemas.microsoft.com/office/word/2010/wordml" xmlns:w15="http://schemas.microsoft.com/office/word/2012/wordml" xmlns:w16cex="http://schemas.microsoft.com/office/word/2018/wordml/cex" xmlns:w16cid="http://schemas.microsoft.com/office/word/2016/wordml/cid" xmlns:w16="http://schemas.microsoft.com/office/word/2018/wordml" xmlns:w16sdtdh="http://schemas.microsoft.com/office/word/2020/wordml/sdtdatahash" xmlns:w16se="http://schemas.microsoft.com/office/word/2015/wordml/symex" xmlns:wpg="http://schemas.microsoft.com/office/word/2010/wordprocessingGroup" xmlns:wpi="http://schemas.microsoft.com/office/word/2010/wordprocessingInk" xmlns:wne="http://schemas.microsoft.com/office/word/2006/wordml" xmlns:wps="http://schemas.microsoft.com/office/word/2010/wordprocessingShape" mc:Ignorable="w14 w15 w16se w16cid w16 w16cex w16sdtdh wp14">
+  <w:p>
+    <w:pPr>
+      <w:pStyle w:val="Footer"/>
+    </w:pPr>
+  </w:p>
+</w:ftr>
+</file>
+
+<file path=word/footer2.xml><?xml version="1.0" encoding="utf-8"?>
+<w:ftr xmlns:wpc="http://schemas.microsoft.com/office/word/2010/wordprocessingCanvas" xmlns:cx="http://schemas.microsoft.com/office/drawing/2014/chartex" xmlns:cx1="http://schemas.microsoft.com/office/drawing/2015/9/8/chartex" xmlns:cx2="http://schemas.microsoft.com/office/drawing/2015/10/21/chartex" xmlns:cx3="http://schemas.microsoft.com/office/drawing/2016/5/9/chartex" xmlns:cx4="http://schemas.microsoft.com/office/drawing/2016/5/10/chartex" xmlns:cx5="http://schemas.microsoft.com/office/drawing/2016/5/11/chartex" xmlns:cx6="http://schemas.microsoft.com/office/drawing/2016/5/12/chartex" xmlns:cx7="http://schemas.microsoft.com/office/drawing/2016/5/13/chartex" xmlns:cx8="http://schemas.microsoft.com/office/drawing/2016/5/14/chartex" xmlns:mc="http://schemas.openxmlformats.org/markup-compatibility/2006" xmlns:aink="http://schemas.microsoft.com/office/drawing/2016/ink" xmlns:am3d="http://schemas.microsoft.com/office/drawing/2017/model3d" xmlns:o="urn:schemas-microsoft-com:office:office" xmlns:r="http://schemas.openxmlformats.org/officeDocument/2006/relationships" xmlns:m="http://schemas.openxmlformats.org/officeDocument/2006/math" xmlns:v="urn:schemas-microsoft-com:vml" xmlns:wp14="http://schemas.microsoft.com/office/word/2010/wordprocessingDrawing" xmlns:wp="http://schemas.openxmlformats.org/drawingml/2006/wordprocessingDrawing" xmlns:w10="urn:schemas-microsoft-com:office:word" xmlns:w="http://schemas.openxmlformats.org/wordprocessingml/2006/main" xmlns:w14="http://schemas.microsoft.com/office/word/2010/wordml" xmlns:w15="http://schemas.microsoft.com/office/word/2012/wordml" xmlns:w16cex="http://schemas.microsoft.com/office/word/2018/wordml/cex" xmlns:w16cid="http://schemas.microsoft.com/office/word/2016/wordml/cid" xmlns:w16="http://schemas.microsoft.com/office/word/2018/wordml" xmlns:w16sdtdh="http://schemas.microsoft.com/office/word/2020/wordml/sdtdatahash" xmlns:w16se="http://schemas.microsoft.com/office/word/2015/wordml/symex" xmlns:wpg="http://schemas.microsoft.com/office/word/2010/wordprocessingGroup" xmlns:wpi="http://schemas.microsoft.com/office/word/2010/wordprocessingInk" xmlns:wne="http://schemas.microsoft.com/office/word/2006/wordml" xmlns:wps="http://schemas.microsoft.com/office/word/2010/wordprocessingShape" mc:Ignorable="w14 w15 w16se w16cid w16 w16cex w16sdtdh wp14">
+  <w:p>
+    <w:pPr>
+      <w:pStyle w:val="Footer"/>
+    </w:pPr>
+  </w:p>
+</w:ftr>
+</file>
+
+<file path=word/footer3.xml><?xml version="1.0" encoding="utf-8"?>
+<w:ftr xmlns:wpc="http://schemas.microsoft.com/office/word/2010/wordprocessingCanvas" xmlns:cx="http://schemas.microsoft.com/office/drawing/2014/chartex" xmlns:cx1="http://schemas.microsoft.com/office/drawing/2015/9/8/chartex" xmlns:cx2="http://schemas.microsoft.com/office/drawing/2015/10/21/chartex" xmlns:cx3="http://schemas.microsoft.com/office/drawing/2016/5/9/chartex" xmlns:cx4="http://schemas.microsoft.com/office/drawing/2016/5/10/chartex" xmlns:cx5="http://schemas.microsoft.com/office/drawing/2016/5/11/chartex" xmlns:cx6="http://schemas.microsoft.com/office/drawing/2016/5/12/chartex" xmlns:cx7="http://schemas.microsoft.com/office/drawing/2016/5/13/chartex" xmlns:cx8="http://schemas.microsoft.com/office/drawing/2016/5/14/chartex" xmlns:mc="http://schemas.openxmlformats.org/markup-compatibility/2006" xmlns:aink="http://schemas.microsoft.com/office/drawing/2016/ink" xmlns:am3d="http://schemas.microsoft.com/office/drawing/2017/model3d" xmlns:o="urn:schemas-microsoft-com:office:office" xmlns:r="http://schemas.openxmlformats.org/officeDocument/2006/relationships" xmlns:m="http://schemas.openxmlformats.org/officeDocument/2006/math" xmlns:v="urn:schemas-microsoft-com:vml" xmlns:wp14="http://schemas.microsoft.com/office/word/2010/wordprocessingDrawing" xmlns:wp="http://schemas.openxmlformats.org/drawingml/2006/wordprocessingDrawing" xmlns:w10="urn:schemas-microsoft-com:office:word" xmlns:w="http://schemas.openxmlformats.org/wordprocessingml/2006/main" xmlns:w14="http://schemas.microsoft.com/office/word/2010/wordml" xmlns:w15="http://schemas.microsoft.com/office/word/2012/wordml" xmlns:w16cex="http://schemas.microsoft.com/office/word/2018/wordml/cex" xmlns:w16cid="http://schemas.microsoft.com/office/word/2016/wordml/cid" xmlns:w16="http://schemas.microsoft.com/office/word/2018/wordml" xmlns:w16sdtdh="http://schemas.microsoft.com/office/word/2020/wordml/sdtdatahash" xmlns:w16se="http://schemas.microsoft.com/office/word/2015/wordml/symex" xmlns:wpg="http://schemas.microsoft.com/office/word/2010/wordprocessingGroup" xmlns:wpi="http://schemas.microsoft.com/office/word/2010/wordprocessingInk" xmlns:wne="http://schemas.microsoft.com/office/word/2006/wordml" xmlns:wps="http://schemas.microsoft.com/office/word/2010/wordprocessingShape" mc:Ignorable="w14 w15 w16se w16cid w16 w16cex w16sdtdh wp14">
+  <w:p>
+    <w:pPr>
+      <w:pStyle w:val="Footer"/>
+    </w:pPr>
+  </w:p>
+</w:ftr>
+</file>
+
 <file path=word/footnotes.xml><?xml version="1.0" encoding="utf-8"?>
-<w:footnotes xmlns:wpc="http://schemas.microsoft.com/office/word/2010/wordprocessingCanvas" xmlns:cx="http://schemas.microsoft.com/office/drawing/2014/chartex" xmlns:cx1="http://schemas.microsoft.com/office/drawing/2015/9/8/chartex" xmlns:cx2="http://schemas.microsoft.com/office/drawing/2015/10/21/chartex" xmlns:cx3="http://schemas.microsoft.com/office/drawing/2016/5/9/chartex" xmlns:cx4="http://schemas.microsoft.com/office/drawing/2016/5/10/chartex" xmlns:cx5="http://schemas.microsoft.com/office/drawing/2016/5/11/chartex" xmlns:cx6="http://schemas.microsoft.com/office/drawing/2016/5/12/chartex" xmlns:cx7="http://schemas.microsoft.com/office/drawing/2016/5/13/chartex" xmlns:cx8="http://schemas.microsoft.com/office/drawing/2016/5/14/chartex" xmlns:mc="http://schemas.openxmlformats.org/markup-compatibility/2006" xmlns:aink="http://schemas.microsoft.com/office/drawing/2016/ink" xmlns:am3d="http://schemas.microsoft.com/office/drawing/2017/model3d" xmlns:o="urn:schemas-microsoft-com:office:office" xmlns:r="http://schemas.openxmlformats.org/officeDocument/2006/relationships" xmlns:m="http://schemas.openxmlformats.org/officeDocument/2006/math" xmlns:v="urn:schemas-microsoft-com:vml" xmlns:wp14="http://schemas.microsoft.com/office/word/2010/wordprocessingDrawing" xmlns:wp="http://schemas.openxmlformats.org/drawingml/2006/wordprocessingDrawing" xmlns:w10="urn:schemas-microsoft-com:office:word" xmlns:w="http://schemas.openxmlformats.org/wordprocessingml/2006/main" xmlns:w14="http://schemas.microsoft.com/office/word/2010/wordml" xmlns:w15="http://schemas.microsoft.com/office/word/2012/wordml" xmlns:w16cid="http://schemas.microsoft.com/office/word/2016/wordml/cid" xmlns:w16se="http://schemas.microsoft.com/office/word/2015/wordml/symex" xmlns:wpg="http://schemas.microsoft.com/office/word/2010/wordprocessingGroup" xmlns:wpi="http://schemas.microsoft.com/office/word/2010/wordprocessingInk" xmlns:wne="http://schemas.microsoft.com/office/word/2006/wordml" xmlns:wps="http://schemas.microsoft.com/office/word/2010/wordprocessingShape" mc:Ignorable="w14 w15 w16se w16cid wp14">
+<w:footnotes xmlns:wpc="http://schemas.microsoft.com/office/word/2010/wordprocessingCanvas" xmlns:cx="http://schemas.microsoft.com/office/drawing/2014/chartex" xmlns:cx1="http://schemas.microsoft.com/office/drawing/2015/9/8/chartex" xmlns:cx2="http://schemas.microsoft.com/office/drawing/2015/10/21/chartex" xmlns:cx3="http://schemas.microsoft.com/office/drawing/2016/5/9/chartex" xmlns:cx4="http://schemas.microsoft.com/office/drawing/2016/5/10/chartex" xmlns:cx5="http://schemas.microsoft.com/office/drawing/2016/5/11/chartex" xmlns:cx6="http://schemas.microsoft.com/office/drawing/2016/5/12/chartex" xmlns:cx7="http://schemas.microsoft.com/office/drawing/2016/5/13/chartex" xmlns:cx8="http://schemas.microsoft.com/office/drawing/2016/5/14/chartex" xmlns:mc="http://schemas.openxmlformats.org/markup-compatibility/2006" xmlns:aink="http://schemas.microsoft.com/office/drawing/2016/ink" xmlns:am3d="http://schemas.microsoft.com/office/drawing/2017/model3d" xmlns:o="urn:schemas-microsoft-com:office:office" xmlns:r="http://schemas.openxmlformats.org/officeDocument/2006/relationships" xmlns:m="http://schemas.openxmlformats.org/officeDocument/2006/math" xmlns:v="urn:schemas-microsoft-com:vml" xmlns:wp14="http://schemas.microsoft.com/office/word/2010/wordprocessingDrawing" xmlns:wp="http://schemas.openxmlformats.org/drawingml/2006/wordprocessingDrawing" xmlns:w10="urn:schemas-microsoft-com:office:word" xmlns:w="http://schemas.openxmlformats.org/wordprocessingml/2006/main" xmlns:w14="http://schemas.microsoft.com/office/word/2010/wordml" xmlns:w15="http://schemas.microsoft.com/office/word/2012/wordml" xmlns:w16cex="http://schemas.microsoft.com/office/word/2018/wordml/cex" xmlns:w16cid="http://schemas.microsoft.com/office/word/2016/wordml/cid" xmlns:w16="http://schemas.microsoft.com/office/word/2018/wordml" xmlns:w16sdtdh="http://schemas.microsoft.com/office/word/2020/wordml/sdtdatahash" xmlns:w16se="http://schemas.microsoft.com/office/word/2015/wordml/symex" xmlns:wpg="http://schemas.microsoft.com/office/word/2010/wordprocessingGroup" xmlns:wpi="http://schemas.microsoft.com/office/word/2010/wordprocessingInk" xmlns:wne="http://schemas.microsoft.com/office/word/2006/wordml" xmlns:wps="http://schemas.microsoft.com/office/word/2010/wordprocessingShape" mc:Ignorable="w14 w15 w16se w16cid w16 w16cex w16sdtdh wp14">
   <w:footnote w:type="separator" w:id="-1">
     <w:p>
       <w:r>
@@ -1311,7 +1252,17 @@
 </file>
 
 <file path=word/header1.xml><?xml version="1.0" encoding="utf-8"?>
-<w:hdr xmlns:wpc="http://schemas.microsoft.com/office/word/2010/wordprocessingCanvas" xmlns:cx="http://schemas.microsoft.com/office/drawing/2014/chartex" xmlns:cx1="http://schemas.microsoft.com/office/drawing/2015/9/8/chartex" xmlns:cx2="http://schemas.microsoft.com/office/drawing/2015/10/21/chartex" xmlns:cx3="http://schemas.microsoft.com/office/drawing/2016/5/9/chartex" xmlns:cx4="http://schemas.microsoft.com/office/drawing/2016/5/10/chartex" xmlns:cx5="http://schemas.microsoft.com/office/drawing/2016/5/11/chartex" xmlns:cx6="http://schemas.microsoft.com/office/drawing/2016/5/12/chartex" xmlns:cx7="http://schemas.microsoft.com/office/drawing/2016/5/13/chartex" xmlns:cx8="http://schemas.microsoft.com/office/drawing/2016/5/14/chartex" xmlns:mc="http://schemas.openxmlformats.org/markup-compatibility/2006" xmlns:aink="http://schemas.microsoft.com/office/drawing/2016/ink" xmlns:am3d="http://schemas.microsoft.com/office/drawing/2017/model3d" xmlns:o="urn:schemas-microsoft-com:office:office" xmlns:r="http://schemas.openxmlformats.org/officeDocument/2006/relationships" xmlns:m="http://schemas.openxmlformats.org/officeDocument/2006/math" xmlns:v="urn:schemas-microsoft-com:vml" xmlns:wp14="http://schemas.microsoft.com/office/word/2010/wordprocessingDrawing" xmlns:wp="http://schemas.openxmlformats.org/drawingml/2006/wordprocessingDrawing" xmlns:w10="urn:schemas-microsoft-com:office:word" xmlns:w="http://schemas.openxmlformats.org/wordprocessingml/2006/main" xmlns:w14="http://schemas.microsoft.com/office/word/2010/wordml" xmlns:w15="http://schemas.microsoft.com/office/word/2012/wordml" xmlns:w16cid="http://schemas.microsoft.com/office/word/2016/wordml/cid" xmlns:w16se="http://schemas.microsoft.com/office/word/2015/wordml/symex" xmlns:wpg="http://schemas.microsoft.com/office/word/2010/wordprocessingGroup" xmlns:wpi="http://schemas.microsoft.com/office/word/2010/wordprocessingInk" xmlns:wne="http://schemas.microsoft.com/office/word/2006/wordml" xmlns:wps="http://schemas.microsoft.com/office/word/2010/wordprocessingShape" mc:Ignorable="w14 w15 w16se w16cid wp14">
+<w:hdr xmlns:wpc="http://schemas.microsoft.com/office/word/2010/wordprocessingCanvas" xmlns:cx="http://schemas.microsoft.com/office/drawing/2014/chartex" xmlns:cx1="http://schemas.microsoft.com/office/drawing/2015/9/8/chartex" xmlns:cx2="http://schemas.microsoft.com/office/drawing/2015/10/21/chartex" xmlns:cx3="http://schemas.microsoft.com/office/drawing/2016/5/9/chartex" xmlns:cx4="http://schemas.microsoft.com/office/drawing/2016/5/10/chartex" xmlns:cx5="http://schemas.microsoft.com/office/drawing/2016/5/11/chartex" xmlns:cx6="http://schemas.microsoft.com/office/drawing/2016/5/12/chartex" xmlns:cx7="http://schemas.microsoft.com/office/drawing/2016/5/13/chartex" xmlns:cx8="http://schemas.microsoft.com/office/drawing/2016/5/14/chartex" xmlns:mc="http://schemas.openxmlformats.org/markup-compatibility/2006" xmlns:aink="http://schemas.microsoft.com/office/drawing/2016/ink" xmlns:am3d="http://schemas.microsoft.com/office/drawing/2017/model3d" xmlns:o="urn:schemas-microsoft-com:office:office" xmlns:r="http://schemas.openxmlformats.org/officeDocument/2006/relationships" xmlns:m="http://schemas.openxmlformats.org/officeDocument/2006/math" xmlns:v="urn:schemas-microsoft-com:vml" xmlns:wp14="http://schemas.microsoft.com/office/word/2010/wordprocessingDrawing" xmlns:wp="http://schemas.openxmlformats.org/drawingml/2006/wordprocessingDrawing" xmlns:w10="urn:schemas-microsoft-com:office:word" xmlns:w="http://schemas.openxmlformats.org/wordprocessingml/2006/main" xmlns:w14="http://schemas.microsoft.com/office/word/2010/wordml" xmlns:w15="http://schemas.microsoft.com/office/word/2012/wordml" xmlns:w16cex="http://schemas.microsoft.com/office/word/2018/wordml/cex" xmlns:w16cid="http://schemas.microsoft.com/office/word/2016/wordml/cid" xmlns:w16="http://schemas.microsoft.com/office/word/2018/wordml" xmlns:w16sdtdh="http://schemas.microsoft.com/office/word/2020/wordml/sdtdatahash" xmlns:w16se="http://schemas.microsoft.com/office/word/2015/wordml/symex" xmlns:wpg="http://schemas.microsoft.com/office/word/2010/wordprocessingGroup" xmlns:wpi="http://schemas.microsoft.com/office/word/2010/wordprocessingInk" xmlns:wne="http://schemas.microsoft.com/office/word/2006/wordml" xmlns:wps="http://schemas.microsoft.com/office/word/2010/wordprocessingShape" mc:Ignorable="w14 w15 w16se w16cid w16 w16cex w16sdtdh wp14">
+  <w:p>
+    <w:pPr>
+      <w:pStyle w:val="Header"/>
+    </w:pPr>
+  </w:p>
+</w:hdr>
+</file>
+
+<file path=word/header2.xml><?xml version="1.0" encoding="utf-8"?>
+<w:hdr xmlns:wpc="http://schemas.microsoft.com/office/word/2010/wordprocessingCanvas" xmlns:cx="http://schemas.microsoft.com/office/drawing/2014/chartex" xmlns:cx1="http://schemas.microsoft.com/office/drawing/2015/9/8/chartex" xmlns:cx2="http://schemas.microsoft.com/office/drawing/2015/10/21/chartex" xmlns:cx3="http://schemas.microsoft.com/office/drawing/2016/5/9/chartex" xmlns:cx4="http://schemas.microsoft.com/office/drawing/2016/5/10/chartex" xmlns:cx5="http://schemas.microsoft.com/office/drawing/2016/5/11/chartex" xmlns:cx6="http://schemas.microsoft.com/office/drawing/2016/5/12/chartex" xmlns:cx7="http://schemas.microsoft.com/office/drawing/2016/5/13/chartex" xmlns:cx8="http://schemas.microsoft.com/office/drawing/2016/5/14/chartex" xmlns:mc="http://schemas.openxmlformats.org/markup-compatibility/2006" xmlns:aink="http://schemas.microsoft.com/office/drawing/2016/ink" xmlns:am3d="http://schemas.microsoft.com/office/drawing/2017/model3d" xmlns:o="urn:schemas-microsoft-com:office:office" xmlns:r="http://schemas.openxmlformats.org/officeDocument/2006/relationships" xmlns:m="http://schemas.openxmlformats.org/officeDocument/2006/math" xmlns:v="urn:schemas-microsoft-com:vml" xmlns:wp14="http://schemas.microsoft.com/office/word/2010/wordprocessingDrawing" xmlns:wp="http://schemas.openxmlformats.org/drawingml/2006/wordprocessingDrawing" xmlns:w10="urn:schemas-microsoft-com:office:word" xmlns:w="http://schemas.openxmlformats.org/wordprocessingml/2006/main" xmlns:w14="http://schemas.microsoft.com/office/word/2010/wordml" xmlns:w15="http://schemas.microsoft.com/office/word/2012/wordml" xmlns:w16cex="http://schemas.microsoft.com/office/word/2018/wordml/cex" xmlns:w16cid="http://schemas.microsoft.com/office/word/2016/wordml/cid" xmlns:w16="http://schemas.microsoft.com/office/word/2018/wordml" xmlns:w16sdtdh="http://schemas.microsoft.com/office/word/2020/wordml/sdtdatahash" xmlns:w16se="http://schemas.microsoft.com/office/word/2015/wordml/symex" xmlns:wpg="http://schemas.microsoft.com/office/word/2010/wordprocessingGroup" xmlns:wpi="http://schemas.microsoft.com/office/word/2010/wordprocessingInk" xmlns:wne="http://schemas.microsoft.com/office/word/2006/wordml" xmlns:wps="http://schemas.microsoft.com/office/word/2010/wordprocessingShape" mc:Ignorable="w14 w15 w16se w16cid w16 w16cex w16sdtdh wp14">
   <w:p>
     <w:pPr>
       <w:pStyle w:val="Title"/>
@@ -1323,19 +1274,8 @@
         <w:sz w:val="24"/>
         <w:szCs w:val="24"/>
       </w:rPr>
-      <w:t xml:space="preserve">Jacob </w:t>
+      <w:t>Jacob Alspaw</w:t>
     </w:r>
-    <w:proofErr w:type="spellStart"/>
-    <w:r>
-      <w:rPr>
-        <w:rStyle w:val="Heading1Char"/>
-        <w:b/>
-        <w:sz w:val="24"/>
-        <w:szCs w:val="24"/>
-      </w:rPr>
-      <w:t>Alspaw</w:t>
-    </w:r>
-    <w:proofErr w:type="spellEnd"/>
     <w:r>
       <w:rPr>
         <w:rStyle w:val="Heading1Char"/>
@@ -1384,20 +1324,15 @@
 </w:hdr>
 </file>
 
-<file path=word/header2.xml><?xml version="1.0" encoding="utf-8"?>
-<w:hdr xmlns:wpc="http://schemas.microsoft.com/office/word/2010/wordprocessingCanvas" xmlns:cx="http://schemas.microsoft.com/office/drawing/2014/chartex" xmlns:cx1="http://schemas.microsoft.com/office/drawing/2015/9/8/chartex" xmlns:cx2="http://schemas.microsoft.com/office/drawing/2015/10/21/chartex" xmlns:cx3="http://schemas.microsoft.com/office/drawing/2016/5/9/chartex" xmlns:cx4="http://schemas.microsoft.com/office/drawing/2016/5/10/chartex" xmlns:cx5="http://schemas.microsoft.com/office/drawing/2016/5/11/chartex" xmlns:cx6="http://schemas.microsoft.com/office/drawing/2016/5/12/chartex" xmlns:cx7="http://schemas.microsoft.com/office/drawing/2016/5/13/chartex" xmlns:cx8="http://schemas.microsoft.com/office/drawing/2016/5/14/chartex" xmlns:mc="http://schemas.openxmlformats.org/markup-compatibility/2006" xmlns:aink="http://schemas.microsoft.com/office/drawing/2016/ink" xmlns:am3d="http://schemas.microsoft.com/office/drawing/2017/model3d" xmlns:o="urn:schemas-microsoft-com:office:office" xmlns:r="http://schemas.openxmlformats.org/officeDocument/2006/relationships" xmlns:m="http://schemas.openxmlformats.org/officeDocument/2006/math" xmlns:v="urn:schemas-microsoft-com:vml" xmlns:wp14="http://schemas.microsoft.com/office/word/2010/wordprocessingDrawing" xmlns:wp="http://schemas.openxmlformats.org/drawingml/2006/wordprocessingDrawing" xmlns:w10="urn:schemas-microsoft-com:office:word" xmlns:w="http://schemas.openxmlformats.org/wordprocessingml/2006/main" xmlns:w14="http://schemas.microsoft.com/office/word/2010/wordml" xmlns:w15="http://schemas.microsoft.com/office/word/2012/wordml" xmlns:w16cid="http://schemas.microsoft.com/office/word/2016/wordml/cid" xmlns:w16se="http://schemas.microsoft.com/office/word/2015/wordml/symex" xmlns:wpg="http://schemas.microsoft.com/office/word/2010/wordprocessingGroup" xmlns:wpi="http://schemas.microsoft.com/office/word/2010/wordprocessingInk" xmlns:wne="http://schemas.microsoft.com/office/word/2006/wordml" xmlns:wps="http://schemas.microsoft.com/office/word/2010/wordprocessingShape" mc:Ignorable="w14 w15 w16se w16cid wp14">
+<file path=word/header3.xml><?xml version="1.0" encoding="utf-8"?>
+<w:hdr xmlns:wpc="http://schemas.microsoft.com/office/word/2010/wordprocessingCanvas" xmlns:cx="http://schemas.microsoft.com/office/drawing/2014/chartex" xmlns:cx1="http://schemas.microsoft.com/office/drawing/2015/9/8/chartex" xmlns:cx2="http://schemas.microsoft.com/office/drawing/2015/10/21/chartex" xmlns:cx3="http://schemas.microsoft.com/office/drawing/2016/5/9/chartex" xmlns:cx4="http://schemas.microsoft.com/office/drawing/2016/5/10/chartex" xmlns:cx5="http://schemas.microsoft.com/office/drawing/2016/5/11/chartex" xmlns:cx6="http://schemas.microsoft.com/office/drawing/2016/5/12/chartex" xmlns:cx7="http://schemas.microsoft.com/office/drawing/2016/5/13/chartex" xmlns:cx8="http://schemas.microsoft.com/office/drawing/2016/5/14/chartex" xmlns:mc="http://schemas.openxmlformats.org/markup-compatibility/2006" xmlns:aink="http://schemas.microsoft.com/office/drawing/2016/ink" xmlns:am3d="http://schemas.microsoft.com/office/drawing/2017/model3d" xmlns:o="urn:schemas-microsoft-com:office:office" xmlns:r="http://schemas.openxmlformats.org/officeDocument/2006/relationships" xmlns:m="http://schemas.openxmlformats.org/officeDocument/2006/math" xmlns:v="urn:schemas-microsoft-com:vml" xmlns:wp14="http://schemas.microsoft.com/office/word/2010/wordprocessingDrawing" xmlns:wp="http://schemas.openxmlformats.org/drawingml/2006/wordprocessingDrawing" xmlns:w10="urn:schemas-microsoft-com:office:word" xmlns:w="http://schemas.openxmlformats.org/wordprocessingml/2006/main" xmlns:w14="http://schemas.microsoft.com/office/word/2010/wordml" xmlns:w15="http://schemas.microsoft.com/office/word/2012/wordml" xmlns:w16cex="http://schemas.microsoft.com/office/word/2018/wordml/cex" xmlns:w16cid="http://schemas.microsoft.com/office/word/2016/wordml/cid" xmlns:w16="http://schemas.microsoft.com/office/word/2018/wordml" xmlns:w16sdtdh="http://schemas.microsoft.com/office/word/2020/wordml/sdtdatahash" xmlns:w16se="http://schemas.microsoft.com/office/word/2015/wordml/symex" xmlns:wpg="http://schemas.microsoft.com/office/word/2010/wordprocessingGroup" xmlns:wpi="http://schemas.microsoft.com/office/word/2010/wordprocessingInk" xmlns:wne="http://schemas.microsoft.com/office/word/2006/wordml" xmlns:wps="http://schemas.microsoft.com/office/word/2010/wordprocessingShape" mc:Ignorable="w14 w15 w16se w16cid w16 w16cex w16sdtdh wp14">
   <w:p>
     <w:pPr>
       <w:pStyle w:val="Heading1"/>
     </w:pPr>
     <w:r>
-      <w:t xml:space="preserve">Jacob </w:t>
+      <w:t>Jacob Alspaw</w:t>
     </w:r>
-    <w:proofErr w:type="spellStart"/>
-    <w:r>
-      <w:t>Alspaw</w:t>
-    </w:r>
-    <w:proofErr w:type="spellEnd"/>
   </w:p>
   <w:p>
     <w:pPr>
@@ -1558,7 +1493,7 @@
       <w:t>.</w:t>
     </w:r>
     <w:r>
-      <w:t>73344</w:t>
+      <w:t>7344</w:t>
     </w:r>
   </w:p>
   <w:p>
@@ -1595,7 +1530,7 @@
 </file>
 
 <file path=word/numbering.xml><?xml version="1.0" encoding="utf-8"?>
-<w:numbering xmlns:wpc="http://schemas.microsoft.com/office/word/2010/wordprocessingCanvas" xmlns:cx="http://schemas.microsoft.com/office/drawing/2014/chartex" xmlns:cx1="http://schemas.microsoft.com/office/drawing/2015/9/8/chartex" xmlns:cx2="http://schemas.microsoft.com/office/drawing/2015/10/21/chartex" xmlns:cx3="http://schemas.microsoft.com/office/drawing/2016/5/9/chartex" xmlns:cx4="http://schemas.microsoft.com/office/drawing/2016/5/10/chartex" xmlns:cx5="http://schemas.microsoft.com/office/drawing/2016/5/11/chartex" xmlns:cx6="http://schemas.microsoft.com/office/drawing/2016/5/12/chartex" xmlns:cx7="http://schemas.microsoft.com/office/drawing/2016/5/13/chartex" xmlns:cx8="http://schemas.microsoft.com/office/drawing/2016/5/14/chartex" xmlns:mc="http://schemas.openxmlformats.org/markup-compatibility/2006" xmlns:aink="http://schemas.microsoft.com/office/drawing/2016/ink" xmlns:am3d="http://schemas.microsoft.com/office/drawing/2017/model3d" xmlns:o="urn:schemas-microsoft-com:office:office" xmlns:r="http://schemas.openxmlformats.org/officeDocument/2006/relationships" xmlns:m="http://schemas.openxmlformats.org/officeDocument/2006/math" xmlns:v="urn:schemas-microsoft-com:vml" xmlns:wp14="http://schemas.microsoft.com/office/word/2010/wordprocessingDrawing" xmlns:wp="http://schemas.openxmlformats.org/drawingml/2006/wordprocessingDrawing" xmlns:w10="urn:schemas-microsoft-com:office:word" xmlns:w="http://schemas.openxmlformats.org/wordprocessingml/2006/main" xmlns:w14="http://schemas.microsoft.com/office/word/2010/wordml" xmlns:w15="http://schemas.microsoft.com/office/word/2012/wordml" xmlns:w16cid="http://schemas.microsoft.com/office/word/2016/wordml/cid" xmlns:w16se="http://schemas.microsoft.com/office/word/2015/wordml/symex" xmlns:wpg="http://schemas.microsoft.com/office/word/2010/wordprocessingGroup" xmlns:wpi="http://schemas.microsoft.com/office/word/2010/wordprocessingInk" xmlns:wne="http://schemas.microsoft.com/office/word/2006/wordml" xmlns:wps="http://schemas.microsoft.com/office/word/2010/wordprocessingShape" mc:Ignorable="w14 w15 w16se w16cid wp14">
+<w:numbering xmlns:wpc="http://schemas.microsoft.com/office/word/2010/wordprocessingCanvas" xmlns:cx="http://schemas.microsoft.com/office/drawing/2014/chartex" xmlns:cx1="http://schemas.microsoft.com/office/drawing/2015/9/8/chartex" xmlns:cx2="http://schemas.microsoft.com/office/drawing/2015/10/21/chartex" xmlns:cx3="http://schemas.microsoft.com/office/drawing/2016/5/9/chartex" xmlns:cx4="http://schemas.microsoft.com/office/drawing/2016/5/10/chartex" xmlns:cx5="http://schemas.microsoft.com/office/drawing/2016/5/11/chartex" xmlns:cx6="http://schemas.microsoft.com/office/drawing/2016/5/12/chartex" xmlns:cx7="http://schemas.microsoft.com/office/drawing/2016/5/13/chartex" xmlns:cx8="http://schemas.microsoft.com/office/drawing/2016/5/14/chartex" xmlns:mc="http://schemas.openxmlformats.org/markup-compatibility/2006" xmlns:aink="http://schemas.microsoft.com/office/drawing/2016/ink" xmlns:am3d="http://schemas.microsoft.com/office/drawing/2017/model3d" xmlns:o="urn:schemas-microsoft-com:office:office" xmlns:r="http://schemas.openxmlformats.org/officeDocument/2006/relationships" xmlns:m="http://schemas.openxmlformats.org/officeDocument/2006/math" xmlns:v="urn:schemas-microsoft-com:vml" xmlns:wp14="http://schemas.microsoft.com/office/word/2010/wordprocessingDrawing" xmlns:wp="http://schemas.openxmlformats.org/drawingml/2006/wordprocessingDrawing" xmlns:w10="urn:schemas-microsoft-com:office:word" xmlns:w="http://schemas.openxmlformats.org/wordprocessingml/2006/main" xmlns:w14="http://schemas.microsoft.com/office/word/2010/wordml" xmlns:w15="http://schemas.microsoft.com/office/word/2012/wordml" xmlns:w16cex="http://schemas.microsoft.com/office/word/2018/wordml/cex" xmlns:w16cid="http://schemas.microsoft.com/office/word/2016/wordml/cid" xmlns:w16="http://schemas.microsoft.com/office/word/2018/wordml" xmlns:w16sdtdh="http://schemas.microsoft.com/office/word/2020/wordml/sdtdatahash" xmlns:w16se="http://schemas.microsoft.com/office/word/2015/wordml/symex" xmlns:wpg="http://schemas.microsoft.com/office/word/2010/wordprocessingGroup" xmlns:wpi="http://schemas.microsoft.com/office/word/2010/wordprocessingInk" xmlns:wne="http://schemas.microsoft.com/office/word/2006/wordml" xmlns:wps="http://schemas.microsoft.com/office/word/2010/wordprocessingShape" mc:Ignorable="w14 w15 w16se w16cid w16 w16cex w16sdtdh wp14">
   <w:abstractNum w:abstractNumId="0" w15:restartNumberingAfterBreak="0">
     <w:nsid w:val="0B126966"/>
     <w:multiLevelType w:val="multilevel"/>
@@ -3631,7 +3566,7 @@
 </file>
 
 <file path=word/styles.xml><?xml version="1.0" encoding="utf-8"?>
-<w:styles xmlns:mc="http://schemas.openxmlformats.org/markup-compatibility/2006" xmlns:r="http://schemas.openxmlformats.org/officeDocument/2006/relationships" xmlns:w="http://schemas.openxmlformats.org/wordprocessingml/2006/main" xmlns:w14="http://schemas.microsoft.com/office/word/2010/wordml" xmlns:w15="http://schemas.microsoft.com/office/word/2012/wordml" xmlns:w16cid="http://schemas.microsoft.com/office/word/2016/wordml/cid" xmlns:w16se="http://schemas.microsoft.com/office/word/2015/wordml/symex" mc:Ignorable="w14 w15 w16se w16cid">
+<w:styles xmlns:mc="http://schemas.openxmlformats.org/markup-compatibility/2006" xmlns:r="http://schemas.openxmlformats.org/officeDocument/2006/relationships" xmlns:w="http://schemas.openxmlformats.org/wordprocessingml/2006/main" xmlns:w14="http://schemas.microsoft.com/office/word/2010/wordml" xmlns:w15="http://schemas.microsoft.com/office/word/2012/wordml" xmlns:w16cex="http://schemas.microsoft.com/office/word/2018/wordml/cex" xmlns:w16cid="http://schemas.microsoft.com/office/word/2016/wordml/cid" xmlns:w16="http://schemas.microsoft.com/office/word/2018/wordml" xmlns:w16sdtdh="http://schemas.microsoft.com/office/word/2020/wordml/sdtdatahash" xmlns:w16se="http://schemas.microsoft.com/office/word/2015/wordml/symex" mc:Ignorable="w14 w15 w16se w16cid w16 w16cex w16sdtdh">
   <w:docDefaults>
     <w:rPrDefault>
       <w:rPr>
@@ -3643,7 +3578,7 @@
     </w:rPrDefault>
     <w:pPrDefault/>
   </w:docDefaults>
-  <w:latentStyles w:defLockedState="0" w:defUIPriority="99" w:defSemiHidden="0" w:defUnhideWhenUsed="0" w:defQFormat="0" w:count="375">
+  <w:latentStyles w:defLockedState="0" w:defUIPriority="99" w:defSemiHidden="0" w:defUnhideWhenUsed="0" w:defQFormat="0" w:count="376">
     <w:lsdException w:name="Normal" w:uiPriority="0" w:qFormat="1"/>
     <w:lsdException w:name="heading 1" w:uiPriority="9" w:qFormat="1"/>
     <w:lsdException w:name="heading 2" w:semiHidden="1" w:uiPriority="9" w:unhideWhenUsed="1" w:qFormat="1"/>
@@ -3749,7 +3684,6 @@
     <w:lsdException w:name="HTML Sample" w:semiHidden="1" w:unhideWhenUsed="1"/>
     <w:lsdException w:name="HTML Typewriter" w:semiHidden="1" w:unhideWhenUsed="1"/>
     <w:lsdException w:name="HTML Variable" w:semiHidden="1" w:unhideWhenUsed="1"/>
-    <w:lsdException w:name="Normal Table" w:semiHidden="1" w:unhideWhenUsed="1"/>
     <w:lsdException w:name="annotation subject" w:semiHidden="1" w:unhideWhenUsed="1"/>
     <w:lsdException w:name="No List" w:semiHidden="1" w:unhideWhenUsed="1"/>
     <w:lsdException w:name="Outline List 1" w:semiHidden="1" w:unhideWhenUsed="1"/>
@@ -3796,10 +3730,8 @@
     <w:lsdException w:name="Table Subtle 2" w:semiHidden="1" w:unhideWhenUsed="1"/>
     <w:lsdException w:name="Table Web 1" w:semiHidden="1" w:unhideWhenUsed="1"/>
     <w:lsdException w:name="Table Web 2" w:semiHidden="1" w:unhideWhenUsed="1"/>
-    <w:lsdException w:name="Table Web 3" w:semiHidden="1" w:unhideWhenUsed="1"/>
     <w:lsdException w:name="Balloon Text" w:semiHidden="1" w:unhideWhenUsed="1"/>
     <w:lsdException w:name="Table Grid" w:uiPriority="39"/>
-    <w:lsdException w:name="Table Theme" w:semiHidden="1" w:unhideWhenUsed="1"/>
     <w:lsdException w:name="Placeholder Text" w:semiHidden="1"/>
     <w:lsdException w:name="No Spacing" w:uiPriority="1" w:qFormat="1"/>
     <w:lsdException w:name="Light Shading" w:uiPriority="60"/>
@@ -4017,6 +3949,7 @@
     <w:lsdException w:name="List Table 7 Colorful Accent 6" w:uiPriority="52"/>
     <w:lsdException w:name="Mention" w:semiHidden="1" w:unhideWhenUsed="1"/>
     <w:lsdException w:name="Smart Hyperlink" w:semiHidden="1" w:unhideWhenUsed="1"/>
+    <w:lsdException w:name="Smart Link" w:semiHidden="1" w:unhideWhenUsed="1"/>
   </w:latentStyles>
   <w:style w:type="paragraph" w:default="1" w:styleId="Normal">
     <w:name w:val="Normal"/>

</xml_diff>